<commit_message>
📝 Update: Enhanced business report, improved app functionality, and updated README
</commit_message>
<xml_diff>
--- a/Technical Report_Customer_Segmentation & Market_Basket_Report.docx
+++ b/Technical Report_Customer_Segmentation & Market_Basket_Report.docx
@@ -65,40 +65,7 @@
           <w:szCs w:val="24"/>
           <w:u w:val="single"/>
         </w:rPr>
-        <w:t xml:space="preserve">Project: 2, Question </w:t>
-      </w:r>
-      <w:r>
-        <w:rPr>
-          <w:rFonts w:ascii="Calibri" w:hAnsi="Calibri" w:cs="Calibri"/>
-          <w:b/>
-          <w:bCs/>
-          <w:sz w:val="24"/>
-          <w:szCs w:val="24"/>
-          <w:u w:val="single"/>
-        </w:rPr>
-        <w:t>3</w:t>
-      </w:r>
-      <w:r>
-        <w:rPr>
-          <w:rFonts w:ascii="Calibri" w:hAnsi="Calibri" w:cs="Calibri"/>
-          <w:b/>
-          <w:bCs/>
-          <w:sz w:val="24"/>
-          <w:szCs w:val="24"/>
-          <w:u w:val="single"/>
-        </w:rPr>
-        <w:t xml:space="preserve">: </w:t>
-      </w:r>
-      <w:r>
-        <w:rPr>
-          <w:rFonts w:ascii="Calibri" w:hAnsi="Calibri" w:cs="Calibri"/>
-          <w:b/>
-          <w:bCs/>
-          <w:sz w:val="24"/>
-          <w:szCs w:val="24"/>
-          <w:u w:val="single"/>
-        </w:rPr>
-        <w:t>Customer Segmentation and Market Basket Analysis - Business Report</w:t>
+        <w:t xml:space="preserve">Project: 2, Question 3: Customer Segmentation and Market Basket Analysis </w:t>
       </w:r>
     </w:p>
     <w:p>
@@ -107,8 +74,8 @@
         <w:jc w:val="both"/>
         <w:rPr>
           <w:rFonts w:ascii="Calibri" w:hAnsi="Calibri" w:cs="Calibri"/>
-          <w:sz w:val="24"/>
-          <w:szCs w:val="24"/>
+          <w:sz w:val="12"/>
+          <w:szCs w:val="12"/>
         </w:rPr>
       </w:pPr>
     </w:p>
@@ -175,7 +142,41 @@
           <w:sz w:val="24"/>
           <w:szCs w:val="24"/>
         </w:rPr>
-        <w:t>This project focuses on understanding customer behavior and purchasing patterns using the Sample Superstore dataset. By combining customer segmentation with market basket analysis, the goal is to help decision makers identify distinct customer groups and uncover product combinations that drive sales. The findings enable more targeted marketing, optimized inventory management, and improved sales strategies.</w:t>
+        <w:t>This project focuses on understanding customer behavior and purchasing patterns using the Sample Superstore dataset</w:t>
+      </w:r>
+      <w:r>
+        <w:rPr>
+          <w:rFonts w:ascii="Calibri" w:hAnsi="Calibri" w:cs="Calibri"/>
+          <w:sz w:val="24"/>
+          <w:szCs w:val="24"/>
+        </w:rPr>
+        <w:t xml:space="preserve"> dow</w:t>
+      </w:r>
+      <w:r>
+        <w:rPr>
+          <w:rFonts w:ascii="Calibri" w:hAnsi="Calibri" w:cs="Calibri"/>
+          <w:sz w:val="24"/>
+          <w:szCs w:val="24"/>
+        </w:rPr>
+        <w:t xml:space="preserve">nloaded from </w:t>
+      </w:r>
+      <w:proofErr w:type="spellStart"/>
+      <w:r>
+        <w:rPr>
+          <w:rFonts w:ascii="Calibri" w:hAnsi="Calibri" w:cs="Calibri"/>
+          <w:sz w:val="24"/>
+          <w:szCs w:val="24"/>
+        </w:rPr>
+        <w:t>kaggle</w:t>
+      </w:r>
+      <w:proofErr w:type="spellEnd"/>
+      <w:r>
+        <w:rPr>
+          <w:rFonts w:ascii="Calibri" w:hAnsi="Calibri" w:cs="Calibri"/>
+          <w:sz w:val="24"/>
+          <w:szCs w:val="24"/>
+        </w:rPr>
+        <w:t>. By combining customer segmentation with market basket analysis, the goal is to help decision makers identify distinct customer groups and uncover product combinations that drive sales. The findings enable more targeted marketing, optimized inventory management, and improved sales strategies.</w:t>
       </w:r>
     </w:p>
     <w:p>
@@ -184,8 +185,8 @@
         <w:jc w:val="both"/>
         <w:rPr>
           <w:rFonts w:ascii="Calibri" w:hAnsi="Calibri" w:cs="Calibri"/>
-          <w:sz w:val="24"/>
-          <w:szCs w:val="24"/>
+          <w:sz w:val="10"/>
+          <w:szCs w:val="10"/>
         </w:rPr>
       </w:pPr>
     </w:p>
@@ -261,8 +262,11 @@
         <w:jc w:val="both"/>
         <w:rPr>
           <w:rFonts w:ascii="Calibri" w:hAnsi="Calibri" w:cs="Calibri"/>
-          <w:sz w:val="24"/>
-          <w:szCs w:val="24"/>
+          <w:b/>
+          <w:bCs/>
+          <w:sz w:val="10"/>
+          <w:szCs w:val="10"/>
+          <w:u w:val="single"/>
         </w:rPr>
       </w:pPr>
     </w:p>
@@ -288,7 +292,7 @@
           <w:szCs w:val="24"/>
           <w:u w:val="single"/>
         </w:rPr>
-        <w:t>Data Summary</w:t>
+        <w:t>Data Foundation and Engineering</w:t>
       </w:r>
       <w:r>
         <w:rPr>
@@ -308,8 +312,8 @@
         <w:jc w:val="both"/>
         <w:rPr>
           <w:rFonts w:ascii="Calibri" w:hAnsi="Calibri" w:cs="Calibri"/>
-          <w:sz w:val="6"/>
-          <w:szCs w:val="6"/>
+          <w:sz w:val="12"/>
+          <w:szCs w:val="12"/>
         </w:rPr>
       </w:pPr>
     </w:p>
@@ -329,7 +333,161 @@
           <w:sz w:val="24"/>
           <w:szCs w:val="24"/>
         </w:rPr>
-        <w:t>The dataset includes attributes such as Customer ID, Order Date, Ship Date, Product Category, Sub-Category, Sales, Quantity, and Profit. Additional features were engineered such as Recency, Frequency, and Monetary value to support RFM analysis. The dataset also underwent preprocessing to handle missing values, remove duplicates, and format dates for time-based analysis.</w:t>
+        <w:t xml:space="preserve">Our dataset captures 9,994 transactions from 793 customers over a </w:t>
+      </w:r>
+      <w:proofErr w:type="gramStart"/>
+      <w:r>
+        <w:rPr>
+          <w:rFonts w:ascii="Calibri" w:hAnsi="Calibri" w:cs="Calibri"/>
+          <w:sz w:val="24"/>
+          <w:szCs w:val="24"/>
+        </w:rPr>
+        <w:t>four</w:t>
+      </w:r>
+      <w:r>
+        <w:rPr>
+          <w:rFonts w:ascii="Calibri" w:hAnsi="Calibri" w:cs="Calibri"/>
+          <w:sz w:val="24"/>
+          <w:szCs w:val="24"/>
+        </w:rPr>
+        <w:t xml:space="preserve"> </w:t>
+      </w:r>
+      <w:r>
+        <w:rPr>
+          <w:rFonts w:ascii="Calibri" w:hAnsi="Calibri" w:cs="Calibri"/>
+          <w:sz w:val="24"/>
+          <w:szCs w:val="24"/>
+        </w:rPr>
+        <w:t>year</w:t>
+      </w:r>
+      <w:proofErr w:type="gramEnd"/>
+      <w:r>
+        <w:rPr>
+          <w:rFonts w:ascii="Calibri" w:hAnsi="Calibri" w:cs="Calibri"/>
+          <w:sz w:val="24"/>
+          <w:szCs w:val="24"/>
+        </w:rPr>
+        <w:t xml:space="preserve"> period (2014</w:t>
+      </w:r>
+      <w:r>
+        <w:rPr>
+          <w:rFonts w:ascii="Calibri" w:hAnsi="Calibri" w:cs="Calibri"/>
+          <w:sz w:val="24"/>
+          <w:szCs w:val="24"/>
+        </w:rPr>
+        <w:t xml:space="preserve"> </w:t>
+      </w:r>
+      <w:r>
+        <w:rPr>
+          <w:rFonts w:ascii="Calibri" w:hAnsi="Calibri" w:cs="Calibri"/>
+          <w:sz w:val="24"/>
+          <w:szCs w:val="24"/>
+        </w:rPr>
+        <w:t>2017), covering 1,850</w:t>
+      </w:r>
+      <w:r>
+        <w:rPr>
+          <w:rFonts w:ascii="Calibri" w:hAnsi="Calibri" w:cs="Calibri"/>
+          <w:sz w:val="24"/>
+          <w:szCs w:val="24"/>
+        </w:rPr>
+        <w:t xml:space="preserve"> plus</w:t>
+      </w:r>
+      <w:r>
+        <w:rPr>
+          <w:rFonts w:ascii="Calibri" w:hAnsi="Calibri" w:cs="Calibri"/>
+          <w:sz w:val="24"/>
+          <w:szCs w:val="24"/>
+        </w:rPr>
+        <w:t xml:space="preserve"> unique products in Technology, Furniture, and Office Supplies across four regions. This gives us a rich, multi-year view of customer behavior, sales, and profit trends.</w:t>
+      </w:r>
+      <w:r>
+        <w:rPr>
+          <w:rFonts w:ascii="Calibri" w:hAnsi="Calibri" w:cs="Calibri"/>
+          <w:sz w:val="24"/>
+          <w:szCs w:val="24"/>
+        </w:rPr>
+        <w:t xml:space="preserve"> </w:t>
+      </w:r>
+      <w:r>
+        <w:rPr>
+          <w:rFonts w:ascii="Calibri" w:hAnsi="Calibri" w:cs="Calibri"/>
+          <w:sz w:val="24"/>
+          <w:szCs w:val="24"/>
+        </w:rPr>
+        <w:t>I</w:t>
+      </w:r>
+      <w:r>
+        <w:rPr>
+          <w:rFonts w:ascii="Calibri" w:hAnsi="Calibri" w:cs="Calibri"/>
+          <w:sz w:val="24"/>
+          <w:szCs w:val="24"/>
+        </w:rPr>
+        <w:t xml:space="preserve"> </w:t>
+      </w:r>
+      <w:r>
+        <w:rPr>
+          <w:rFonts w:ascii="Calibri" w:hAnsi="Calibri" w:cs="Calibri"/>
+          <w:sz w:val="24"/>
+          <w:szCs w:val="24"/>
+        </w:rPr>
+        <w:t xml:space="preserve">have </w:t>
+      </w:r>
+      <w:r>
+        <w:rPr>
+          <w:rFonts w:ascii="Calibri" w:hAnsi="Calibri" w:cs="Calibri"/>
+          <w:sz w:val="24"/>
+          <w:szCs w:val="24"/>
+        </w:rPr>
+        <w:t>enhanced RFM analysis with richer customer insights</w:t>
+      </w:r>
+      <w:r>
+        <w:rPr>
+          <w:rFonts w:ascii="Calibri" w:hAnsi="Calibri" w:cs="Calibri"/>
+          <w:sz w:val="24"/>
+          <w:szCs w:val="24"/>
+        </w:rPr>
+        <w:t xml:space="preserve"> </w:t>
+      </w:r>
+      <w:r>
+        <w:rPr>
+          <w:rFonts w:ascii="Calibri" w:hAnsi="Calibri" w:cs="Calibri"/>
+          <w:sz w:val="24"/>
+          <w:szCs w:val="24"/>
+        </w:rPr>
+        <w:t>diversity of products bought, cross</w:t>
+      </w:r>
+      <w:r>
+        <w:rPr>
+          <w:rFonts w:ascii="Calibri" w:hAnsi="Calibri" w:cs="Calibri"/>
+          <w:sz w:val="24"/>
+          <w:szCs w:val="24"/>
+        </w:rPr>
+        <w:t xml:space="preserve"> </w:t>
+      </w:r>
+      <w:r>
+        <w:rPr>
+          <w:rFonts w:ascii="Calibri" w:hAnsi="Calibri" w:cs="Calibri"/>
+          <w:sz w:val="24"/>
+          <w:szCs w:val="24"/>
+        </w:rPr>
+        <w:t>category purchasing, buying frequency, profitability, and regional focus</w:t>
+      </w:r>
+      <w:r>
+        <w:rPr>
+          <w:rFonts w:ascii="Calibri" w:hAnsi="Calibri" w:cs="Calibri"/>
+          <w:sz w:val="24"/>
+          <w:szCs w:val="24"/>
+        </w:rPr>
+        <w:t xml:space="preserve"> </w:t>
+      </w:r>
+      <w:r>
+        <w:rPr>
+          <w:rFonts w:ascii="Calibri" w:hAnsi="Calibri" w:cs="Calibri"/>
+          <w:sz w:val="24"/>
+          <w:szCs w:val="24"/>
+        </w:rPr>
+        <w:t>while ensuring data accuracy through outlier removal, missing value handling, and transaction validation.</w:t>
       </w:r>
     </w:p>
     <w:p>
@@ -338,8 +496,11 @@
         <w:jc w:val="both"/>
         <w:rPr>
           <w:rFonts w:ascii="Calibri" w:hAnsi="Calibri" w:cs="Calibri"/>
-          <w:sz w:val="24"/>
-          <w:szCs w:val="24"/>
+          <w:b/>
+          <w:bCs/>
+          <w:sz w:val="12"/>
+          <w:szCs w:val="12"/>
+          <w:u w:val="single"/>
         </w:rPr>
       </w:pPr>
     </w:p>
@@ -365,7 +526,372 @@
           <w:szCs w:val="24"/>
           <w:u w:val="single"/>
         </w:rPr>
-        <w:t>Methodology</w:t>
+        <w:t xml:space="preserve">Methodology &amp; Technology: </w:t>
+      </w:r>
+    </w:p>
+    <w:p>
+      <w:pPr>
+        <w:pStyle w:val="NoSpacing"/>
+        <w:jc w:val="both"/>
+        <w:rPr>
+          <w:rFonts w:ascii="Calibri" w:hAnsi="Calibri" w:cs="Calibri"/>
+          <w:b/>
+          <w:bCs/>
+          <w:sz w:val="10"/>
+          <w:szCs w:val="10"/>
+          <w:u w:val="single"/>
+        </w:rPr>
+      </w:pPr>
+    </w:p>
+    <w:p>
+      <w:pPr>
+        <w:pStyle w:val="NoSpacing"/>
+        <w:jc w:val="both"/>
+        <w:rPr>
+          <w:rFonts w:ascii="Calibri" w:hAnsi="Calibri" w:cs="Calibri"/>
+          <w:sz w:val="24"/>
+          <w:szCs w:val="24"/>
+        </w:rPr>
+      </w:pPr>
+      <w:r>
+        <w:rPr>
+          <w:rFonts w:ascii="Calibri" w:hAnsi="Calibri" w:cs="Calibri"/>
+          <w:sz w:val="24"/>
+          <w:szCs w:val="24"/>
+        </w:rPr>
+        <w:t xml:space="preserve">I have built customer intelligence system on two analytical pillars: segmentation and market basket analysis. For </w:t>
+      </w:r>
+      <w:r>
+        <w:rPr>
+          <w:rFonts w:ascii="Calibri" w:hAnsi="Calibri" w:cs="Calibri"/>
+          <w:b/>
+          <w:bCs/>
+          <w:sz w:val="24"/>
+          <w:szCs w:val="24"/>
+        </w:rPr>
+        <w:t>customer segmentation</w:t>
+      </w:r>
+      <w:r>
+        <w:rPr>
+          <w:rFonts w:ascii="Calibri" w:hAnsi="Calibri" w:cs="Calibri"/>
+          <w:sz w:val="24"/>
+          <w:szCs w:val="24"/>
+        </w:rPr>
+        <w:t xml:space="preserve">, </w:t>
+      </w:r>
+      <w:r>
+        <w:rPr>
+          <w:rFonts w:ascii="Calibri" w:hAnsi="Calibri" w:cs="Calibri"/>
+          <w:sz w:val="24"/>
+          <w:szCs w:val="24"/>
+        </w:rPr>
+        <w:t>I have</w:t>
+      </w:r>
+      <w:r>
+        <w:rPr>
+          <w:rFonts w:ascii="Calibri" w:hAnsi="Calibri" w:cs="Calibri"/>
+          <w:sz w:val="24"/>
+          <w:szCs w:val="24"/>
+        </w:rPr>
+        <w:t xml:space="preserve"> used </w:t>
+      </w:r>
+      <w:r>
+        <w:rPr>
+          <w:rFonts w:ascii="Calibri" w:hAnsi="Calibri" w:cs="Calibri"/>
+          <w:b/>
+          <w:bCs/>
+          <w:sz w:val="24"/>
+          <w:szCs w:val="24"/>
+        </w:rPr>
+        <w:t>K</w:t>
+      </w:r>
+      <w:r>
+        <w:rPr>
+          <w:rFonts w:ascii="Calibri" w:hAnsi="Calibri" w:cs="Calibri"/>
+          <w:b/>
+          <w:bCs/>
+          <w:sz w:val="24"/>
+          <w:szCs w:val="24"/>
+        </w:rPr>
+        <w:t xml:space="preserve"> </w:t>
+      </w:r>
+      <w:r>
+        <w:rPr>
+          <w:rFonts w:ascii="Calibri" w:hAnsi="Calibri" w:cs="Calibri"/>
+          <w:b/>
+          <w:bCs/>
+          <w:sz w:val="24"/>
+          <w:szCs w:val="24"/>
+        </w:rPr>
+        <w:t>Means clustering</w:t>
+      </w:r>
+      <w:r>
+        <w:rPr>
+          <w:rFonts w:ascii="Calibri" w:hAnsi="Calibri" w:cs="Calibri"/>
+          <w:sz w:val="24"/>
+          <w:szCs w:val="24"/>
+        </w:rPr>
+        <w:t xml:space="preserve"> on standardized features, optimizing the model with the </w:t>
+      </w:r>
+      <w:r>
+        <w:rPr>
+          <w:rFonts w:ascii="Calibri" w:hAnsi="Calibri" w:cs="Calibri"/>
+          <w:b/>
+          <w:bCs/>
+          <w:sz w:val="24"/>
+          <w:szCs w:val="24"/>
+        </w:rPr>
+        <w:t>Elbow Method</w:t>
+      </w:r>
+      <w:r>
+        <w:rPr>
+          <w:rFonts w:ascii="Calibri" w:hAnsi="Calibri" w:cs="Calibri"/>
+          <w:sz w:val="24"/>
+          <w:szCs w:val="24"/>
+        </w:rPr>
+        <w:t xml:space="preserve">, </w:t>
+      </w:r>
+      <w:r>
+        <w:rPr>
+          <w:rFonts w:ascii="Calibri" w:hAnsi="Calibri" w:cs="Calibri"/>
+          <w:b/>
+          <w:bCs/>
+          <w:sz w:val="24"/>
+          <w:szCs w:val="24"/>
+        </w:rPr>
+        <w:t>Silhouette Score</w:t>
+      </w:r>
+      <w:r>
+        <w:rPr>
+          <w:rFonts w:ascii="Calibri" w:hAnsi="Calibri" w:cs="Calibri"/>
+          <w:sz w:val="24"/>
+          <w:szCs w:val="24"/>
+        </w:rPr>
+        <w:t xml:space="preserve"> (0.67), and </w:t>
+      </w:r>
+      <w:r>
+        <w:rPr>
+          <w:rFonts w:ascii="Calibri" w:hAnsi="Calibri" w:cs="Calibri"/>
+          <w:b/>
+          <w:bCs/>
+          <w:sz w:val="24"/>
+          <w:szCs w:val="24"/>
+        </w:rPr>
+        <w:t>Davies-Bouldin Index</w:t>
+      </w:r>
+      <w:r>
+        <w:rPr>
+          <w:rFonts w:ascii="Calibri" w:hAnsi="Calibri" w:cs="Calibri"/>
+          <w:sz w:val="24"/>
+          <w:szCs w:val="24"/>
+        </w:rPr>
+        <w:t xml:space="preserve"> for validation. To ensure robustness, </w:t>
+      </w:r>
+      <w:r>
+        <w:rPr>
+          <w:rFonts w:ascii="Calibri" w:hAnsi="Calibri" w:cs="Calibri"/>
+          <w:sz w:val="24"/>
+          <w:szCs w:val="24"/>
+        </w:rPr>
+        <w:t>I have</w:t>
+      </w:r>
+      <w:r>
+        <w:rPr>
+          <w:rFonts w:ascii="Calibri" w:hAnsi="Calibri" w:cs="Calibri"/>
+          <w:sz w:val="24"/>
+          <w:szCs w:val="24"/>
+        </w:rPr>
+        <w:t xml:space="preserve"> compared results with </w:t>
+      </w:r>
+      <w:r>
+        <w:rPr>
+          <w:rFonts w:ascii="Calibri" w:hAnsi="Calibri" w:cs="Calibri"/>
+          <w:b/>
+          <w:bCs/>
+          <w:sz w:val="24"/>
+          <w:szCs w:val="24"/>
+        </w:rPr>
+        <w:t>Hierarchical Clustering</w:t>
+      </w:r>
+      <w:r>
+        <w:rPr>
+          <w:rFonts w:ascii="Calibri" w:hAnsi="Calibri" w:cs="Calibri"/>
+          <w:sz w:val="24"/>
+          <w:szCs w:val="24"/>
+        </w:rPr>
+        <w:t xml:space="preserve"> and </w:t>
+      </w:r>
+      <w:r>
+        <w:rPr>
+          <w:rFonts w:ascii="Calibri" w:hAnsi="Calibri" w:cs="Calibri"/>
+          <w:b/>
+          <w:bCs/>
+          <w:sz w:val="24"/>
+          <w:szCs w:val="24"/>
+        </w:rPr>
+        <w:t>DBSCAN</w:t>
+      </w:r>
+      <w:r>
+        <w:rPr>
+          <w:rFonts w:ascii="Calibri" w:hAnsi="Calibri" w:cs="Calibri"/>
+          <w:sz w:val="24"/>
+          <w:szCs w:val="24"/>
+        </w:rPr>
+        <w:t xml:space="preserve">, achieving an 84% match in segment assignments. For </w:t>
+      </w:r>
+      <w:r>
+        <w:rPr>
+          <w:rFonts w:ascii="Calibri" w:hAnsi="Calibri" w:cs="Calibri"/>
+          <w:b/>
+          <w:bCs/>
+          <w:sz w:val="24"/>
+          <w:szCs w:val="24"/>
+        </w:rPr>
+        <w:t>market basket analysis</w:t>
+      </w:r>
+      <w:r>
+        <w:rPr>
+          <w:rFonts w:ascii="Calibri" w:hAnsi="Calibri" w:cs="Calibri"/>
+          <w:sz w:val="24"/>
+          <w:szCs w:val="24"/>
+        </w:rPr>
+        <w:t xml:space="preserve">, </w:t>
+      </w:r>
+      <w:r>
+        <w:rPr>
+          <w:rFonts w:ascii="Calibri" w:hAnsi="Calibri" w:cs="Calibri"/>
+          <w:sz w:val="24"/>
+          <w:szCs w:val="24"/>
+        </w:rPr>
+        <w:t>I have</w:t>
+      </w:r>
+      <w:r>
+        <w:rPr>
+          <w:rFonts w:ascii="Calibri" w:hAnsi="Calibri" w:cs="Calibri"/>
+          <w:sz w:val="24"/>
+          <w:szCs w:val="24"/>
+        </w:rPr>
+        <w:t xml:space="preserve"> implemented the </w:t>
+      </w:r>
+      <w:proofErr w:type="spellStart"/>
+      <w:r>
+        <w:rPr>
+          <w:rFonts w:ascii="Calibri" w:hAnsi="Calibri" w:cs="Calibri"/>
+          <w:b/>
+          <w:bCs/>
+          <w:sz w:val="24"/>
+          <w:szCs w:val="24"/>
+        </w:rPr>
+        <w:t>Apriori</w:t>
+      </w:r>
+      <w:proofErr w:type="spellEnd"/>
+      <w:r>
+        <w:rPr>
+          <w:rFonts w:ascii="Calibri" w:hAnsi="Calibri" w:cs="Calibri"/>
+          <w:b/>
+          <w:bCs/>
+          <w:sz w:val="24"/>
+          <w:szCs w:val="24"/>
+        </w:rPr>
+        <w:t xml:space="preserve"> algorithm</w:t>
+      </w:r>
+      <w:r>
+        <w:rPr>
+          <w:rFonts w:ascii="Calibri" w:hAnsi="Calibri" w:cs="Calibri"/>
+          <w:sz w:val="24"/>
+          <w:szCs w:val="24"/>
+        </w:rPr>
+        <w:t xml:space="preserve"> with a </w:t>
+      </w:r>
+      <w:r>
+        <w:rPr>
+          <w:rFonts w:ascii="Calibri" w:hAnsi="Calibri" w:cs="Calibri"/>
+          <w:b/>
+          <w:bCs/>
+          <w:sz w:val="24"/>
+          <w:szCs w:val="24"/>
+        </w:rPr>
+        <w:t>1.2% minimum support</w:t>
+      </w:r>
+      <w:r>
+        <w:rPr>
+          <w:rFonts w:ascii="Calibri" w:hAnsi="Calibri" w:cs="Calibri"/>
+          <w:sz w:val="24"/>
+          <w:szCs w:val="24"/>
+        </w:rPr>
+        <w:t xml:space="preserve"> and </w:t>
+      </w:r>
+      <w:r>
+        <w:rPr>
+          <w:rFonts w:ascii="Calibri" w:hAnsi="Calibri" w:cs="Calibri"/>
+          <w:b/>
+          <w:bCs/>
+          <w:sz w:val="24"/>
+          <w:szCs w:val="24"/>
+        </w:rPr>
+        <w:t>28% minimum confidence</w:t>
+      </w:r>
+      <w:r>
+        <w:rPr>
+          <w:rFonts w:ascii="Calibri" w:hAnsi="Calibri" w:cs="Calibri"/>
+          <w:sz w:val="24"/>
+          <w:szCs w:val="24"/>
+        </w:rPr>
+        <w:t xml:space="preserve">, complemented by advanced metrics like </w:t>
+      </w:r>
+      <w:r>
+        <w:rPr>
+          <w:rFonts w:ascii="Calibri" w:hAnsi="Calibri" w:cs="Calibri"/>
+          <w:b/>
+          <w:bCs/>
+          <w:sz w:val="24"/>
+          <w:szCs w:val="24"/>
+        </w:rPr>
+        <w:t>Lift, Conviction, and Leverage</w:t>
+      </w:r>
+      <w:r>
+        <w:rPr>
+          <w:rFonts w:ascii="Calibri" w:hAnsi="Calibri" w:cs="Calibri"/>
+          <w:sz w:val="24"/>
+          <w:szCs w:val="24"/>
+        </w:rPr>
+        <w:t xml:space="preserve">. </w:t>
+      </w:r>
+    </w:p>
+    <w:p>
+      <w:pPr>
+        <w:pStyle w:val="NoSpacing"/>
+        <w:jc w:val="both"/>
+        <w:rPr>
+          <w:rFonts w:ascii="Calibri" w:hAnsi="Calibri" w:cs="Calibri"/>
+          <w:sz w:val="24"/>
+          <w:szCs w:val="24"/>
+        </w:rPr>
+      </w:pPr>
+    </w:p>
+    <w:p>
+      <w:pPr>
+        <w:pStyle w:val="NoSpacing"/>
+        <w:jc w:val="both"/>
+        <w:rPr>
+          <w:rFonts w:ascii="Calibri" w:hAnsi="Calibri" w:cs="Calibri"/>
+          <w:b/>
+          <w:bCs/>
+          <w:sz w:val="24"/>
+          <w:szCs w:val="24"/>
+          <w:u w:val="single"/>
+        </w:rPr>
+      </w:pPr>
+      <w:r>
+        <w:rPr>
+          <w:rFonts w:ascii="Calibri" w:hAnsi="Calibri" w:cs="Calibri"/>
+          <w:b/>
+          <w:bCs/>
+          <w:sz w:val="24"/>
+          <w:szCs w:val="24"/>
+          <w:u w:val="single"/>
+        </w:rPr>
+        <w:t>Key Findings</w:t>
       </w:r>
       <w:r>
         <w:rPr>
@@ -385,8 +911,8 @@
         <w:jc w:val="both"/>
         <w:rPr>
           <w:rFonts w:ascii="Calibri" w:hAnsi="Calibri" w:cs="Calibri"/>
-          <w:sz w:val="8"/>
-          <w:szCs w:val="8"/>
+          <w:sz w:val="16"/>
+          <w:szCs w:val="16"/>
         </w:rPr>
       </w:pPr>
     </w:p>
@@ -406,7 +932,64 @@
           <w:sz w:val="24"/>
           <w:szCs w:val="24"/>
         </w:rPr>
-        <w:t>The analysis began with customer segmentation using K Means clustering applied to RFM features. Optimal cluster numbers were determined using the Elbow method, Silhouette score, and Davies Bouldin index. Each cluster was profiled to create customer personas. For market basket analysis, the Apriori algorithm was applied to identify frequent item sets and generate association rules based on support, confidence, and lift. These results reveal which products are commonly purchased together.</w:t>
+        <w:t>I have identified four key customer segments</w:t>
+      </w:r>
+      <w:r>
+        <w:rPr>
+          <w:rFonts w:ascii="Calibri" w:hAnsi="Calibri" w:cs="Calibri"/>
+          <w:sz w:val="24"/>
+          <w:szCs w:val="24"/>
+        </w:rPr>
+        <w:t xml:space="preserve"> </w:t>
+      </w:r>
+      <w:r>
+        <w:rPr>
+          <w:rFonts w:ascii="Calibri" w:hAnsi="Calibri" w:cs="Calibri"/>
+          <w:sz w:val="24"/>
+          <w:szCs w:val="24"/>
+        </w:rPr>
+        <w:t>Champions, Loyal Customers, Potential Loyalists, and At-Risk Customers</w:t>
+      </w:r>
+      <w:r>
+        <w:rPr>
+          <w:rFonts w:ascii="Calibri" w:hAnsi="Calibri" w:cs="Calibri"/>
+          <w:sz w:val="24"/>
+          <w:szCs w:val="24"/>
+        </w:rPr>
+        <w:t xml:space="preserve"> </w:t>
+      </w:r>
+      <w:r>
+        <w:rPr>
+          <w:rFonts w:ascii="Calibri" w:hAnsi="Calibri" w:cs="Calibri"/>
+          <w:sz w:val="24"/>
+          <w:szCs w:val="24"/>
+        </w:rPr>
+        <w:t xml:space="preserve">with tailored strategies projected to deliver 2.8x–5.2x ROI. Champions generate the highest revenue per customer and profit margins, making them ideal for VIP and advocacy programs, while Loyal Customers show strong frequency </w:t>
+      </w:r>
+      <w:r>
+        <w:rPr>
+          <w:rFonts w:ascii="Calibri" w:hAnsi="Calibri" w:cs="Calibri"/>
+          <w:sz w:val="24"/>
+          <w:szCs w:val="24"/>
+        </w:rPr>
+        <w:lastRenderedPageBreak/>
+        <w:t xml:space="preserve">and </w:t>
+      </w:r>
+      <w:r>
+        <w:rPr>
+          <w:rFonts w:ascii="Calibri" w:hAnsi="Calibri" w:cs="Calibri"/>
+          <w:sz w:val="24"/>
+          <w:szCs w:val="24"/>
+        </w:rPr>
+        <w:t>upselling</w:t>
+      </w:r>
+      <w:r>
+        <w:rPr>
+          <w:rFonts w:ascii="Calibri" w:hAnsi="Calibri" w:cs="Calibri"/>
+          <w:sz w:val="24"/>
+          <w:szCs w:val="24"/>
+        </w:rPr>
+        <w:t xml:space="preserve"> potential. Potential Loyalists offer the largest growth opportunity, and At-Risk Customers need targeted win-back campaigns.</w:t>
       </w:r>
     </w:p>
     <w:p>
@@ -442,84 +1025,7 @@
           <w:szCs w:val="24"/>
           <w:u w:val="single"/>
         </w:rPr>
-        <w:t>Key Findings</w:t>
-      </w:r>
-    </w:p>
-    <w:p>
-      <w:pPr>
-        <w:pStyle w:val="NoSpacing"/>
-        <w:jc w:val="both"/>
-        <w:rPr>
-          <w:rFonts w:ascii="Calibri" w:hAnsi="Calibri" w:cs="Calibri"/>
-          <w:sz w:val="6"/>
-          <w:szCs w:val="6"/>
-        </w:rPr>
-      </w:pPr>
-    </w:p>
-    <w:p>
-      <w:pPr>
-        <w:pStyle w:val="NoSpacing"/>
-        <w:jc w:val="both"/>
-        <w:rPr>
-          <w:rFonts w:ascii="Calibri" w:hAnsi="Calibri" w:cs="Calibri"/>
-          <w:sz w:val="24"/>
-          <w:szCs w:val="24"/>
-        </w:rPr>
-      </w:pPr>
-      <w:r>
-        <w:rPr>
-          <w:rFonts w:ascii="Calibri" w:hAnsi="Calibri" w:cs="Calibri"/>
-          <w:sz w:val="24"/>
-          <w:szCs w:val="24"/>
-        </w:rPr>
-        <w:t>The segmentation revealed distinct customer groups including high value repeat buyers, moderate spenders, and occasional shoppers. High value customers displayed a strong preference for technology and office supplies. The market basket analysis showed strong product pairings such as printers with ink cartridges and office chairs with desks. These associations can be used to design targeted promotions.</w:t>
-      </w:r>
-    </w:p>
-    <w:p>
-      <w:pPr>
-        <w:pStyle w:val="NoSpacing"/>
-        <w:jc w:val="both"/>
-        <w:rPr>
-          <w:rFonts w:ascii="Calibri" w:hAnsi="Calibri" w:cs="Calibri"/>
-          <w:sz w:val="24"/>
-          <w:szCs w:val="24"/>
-        </w:rPr>
-      </w:pPr>
-    </w:p>
-    <w:p>
-      <w:pPr>
-        <w:pStyle w:val="NoSpacing"/>
-        <w:jc w:val="both"/>
-        <w:rPr>
-          <w:rFonts w:ascii="Calibri" w:hAnsi="Calibri" w:cs="Calibri"/>
-          <w:sz w:val="24"/>
-          <w:szCs w:val="24"/>
-        </w:rPr>
-      </w:pPr>
-    </w:p>
-    <w:p>
-      <w:pPr>
-        <w:pStyle w:val="NoSpacing"/>
-        <w:jc w:val="both"/>
-        <w:rPr>
-          <w:rFonts w:ascii="Calibri" w:hAnsi="Calibri" w:cs="Calibri"/>
-          <w:b/>
-          <w:bCs/>
-          <w:sz w:val="24"/>
-          <w:szCs w:val="24"/>
-          <w:u w:val="single"/>
-        </w:rPr>
-      </w:pPr>
-      <w:r>
-        <w:rPr>
-          <w:rFonts w:ascii="Calibri" w:hAnsi="Calibri" w:cs="Calibri"/>
-          <w:b/>
-          <w:bCs/>
-          <w:sz w:val="24"/>
-          <w:szCs w:val="24"/>
-          <w:u w:val="single"/>
-        </w:rPr>
-        <w:t>Visual Insights</w:t>
+        <w:t>Business Recommendations</w:t>
       </w:r>
       <w:r>
         <w:rPr>
@@ -539,8 +1045,8 @@
         <w:jc w:val="both"/>
         <w:rPr>
           <w:rFonts w:ascii="Calibri" w:hAnsi="Calibri" w:cs="Calibri"/>
-          <w:sz w:val="8"/>
-          <w:szCs w:val="8"/>
+          <w:sz w:val="12"/>
+          <w:szCs w:val="12"/>
         </w:rPr>
       </w:pPr>
     </w:p>
@@ -560,7 +1066,39 @@
           <w:sz w:val="24"/>
           <w:szCs w:val="24"/>
         </w:rPr>
-        <w:t>Several visualizations support the findings, including customer cluster plots, comparisons of different clustering methods, summaries of association rules, and evaluation metrics for cluster quality. These visuals make it easier to communicate insights to business stakeholders.</w:t>
+        <w:t xml:space="preserve">I </w:t>
+      </w:r>
+      <w:r>
+        <w:rPr>
+          <w:rFonts w:ascii="Calibri" w:hAnsi="Calibri" w:cs="Calibri"/>
+          <w:sz w:val="24"/>
+          <w:szCs w:val="24"/>
+        </w:rPr>
+        <w:t>suggest</w:t>
+      </w:r>
+      <w:r>
+        <w:rPr>
+          <w:rFonts w:ascii="Calibri" w:hAnsi="Calibri" w:cs="Calibri"/>
+          <w:sz w:val="24"/>
+          <w:szCs w:val="24"/>
+        </w:rPr>
+        <w:t xml:space="preserve"> </w:t>
+      </w:r>
+      <w:r>
+        <w:rPr>
+          <w:rFonts w:ascii="Calibri" w:hAnsi="Calibri" w:cs="Calibri"/>
+          <w:sz w:val="24"/>
+          <w:szCs w:val="24"/>
+        </w:rPr>
+        <w:t>personalized strategies for each customer group special VIP perks for top buyers, re-engagement offers for those at risk, and smart product bundles to lift sales. Quick actions like VIP program launches and repeat-purchase campaigns will deliver fast results, while longer-term moves like dynamic pricing and predictive recommendations will fuel sustained growth</w:t>
+      </w:r>
+      <w:r>
+        <w:rPr>
+          <w:rFonts w:ascii="Calibri" w:hAnsi="Calibri" w:cs="Calibri"/>
+          <w:sz w:val="24"/>
+          <w:szCs w:val="24"/>
+        </w:rPr>
+        <w:t xml:space="preserve">. </w:t>
       </w:r>
     </w:p>
     <w:p>
@@ -596,7 +1134,7 @@
           <w:szCs w:val="24"/>
           <w:u w:val="single"/>
         </w:rPr>
-        <w:t>Business Recommendations</w:t>
+        <w:t>Limitations and Next Steps</w:t>
       </w:r>
       <w:r>
         <w:rPr>
@@ -616,85 +1154,8 @@
         <w:jc w:val="both"/>
         <w:rPr>
           <w:rFonts w:ascii="Calibri" w:hAnsi="Calibri" w:cs="Calibri"/>
-          <w:sz w:val="8"/>
-          <w:szCs w:val="8"/>
-        </w:rPr>
-      </w:pPr>
-    </w:p>
-    <w:p>
-      <w:pPr>
-        <w:pStyle w:val="NoSpacing"/>
-        <w:jc w:val="both"/>
-        <w:rPr>
-          <w:rFonts w:ascii="Calibri" w:hAnsi="Calibri" w:cs="Calibri"/>
-          <w:sz w:val="24"/>
-          <w:szCs w:val="24"/>
-        </w:rPr>
-      </w:pPr>
-      <w:r>
-        <w:rPr>
-          <w:rFonts w:ascii="Calibri" w:hAnsi="Calibri" w:cs="Calibri"/>
-          <w:sz w:val="24"/>
-          <w:szCs w:val="24"/>
-        </w:rPr>
-        <w:t>Based on the analysis, it is recommended to focus marketing campaigns on high value customer segments with tailored offers. Bundling products that frequently appear together in association rules can encourage larger purchases. Moderate and occasional shoppers could be targeted with loyalty programs or seasonal discounts to increase engagement.</w:t>
-      </w:r>
-    </w:p>
-    <w:p>
-      <w:pPr>
-        <w:pStyle w:val="NoSpacing"/>
-        <w:jc w:val="both"/>
-        <w:rPr>
-          <w:rFonts w:ascii="Calibri" w:hAnsi="Calibri" w:cs="Calibri"/>
-          <w:sz w:val="24"/>
-          <w:szCs w:val="24"/>
-        </w:rPr>
-      </w:pPr>
-    </w:p>
-    <w:p>
-      <w:pPr>
-        <w:pStyle w:val="NoSpacing"/>
-        <w:jc w:val="both"/>
-        <w:rPr>
-          <w:rFonts w:ascii="Calibri" w:hAnsi="Calibri" w:cs="Calibri"/>
-          <w:b/>
-          <w:bCs/>
-          <w:sz w:val="24"/>
-          <w:szCs w:val="24"/>
-          <w:u w:val="single"/>
-        </w:rPr>
-      </w:pPr>
-      <w:r>
-        <w:rPr>
-          <w:rFonts w:ascii="Calibri" w:hAnsi="Calibri" w:cs="Calibri"/>
-          <w:b/>
-          <w:bCs/>
-          <w:sz w:val="24"/>
-          <w:szCs w:val="24"/>
-          <w:u w:val="single"/>
-        </w:rPr>
-        <w:t>Limitations and Next Steps</w:t>
-      </w:r>
-      <w:r>
-        <w:rPr>
-          <w:rFonts w:ascii="Calibri" w:hAnsi="Calibri" w:cs="Calibri"/>
-          <w:b/>
-          <w:bCs/>
-          <w:sz w:val="24"/>
-          <w:szCs w:val="24"/>
-          <w:u w:val="single"/>
-        </w:rPr>
-        <w:t>:</w:t>
-      </w:r>
-    </w:p>
-    <w:p>
-      <w:pPr>
-        <w:pStyle w:val="NoSpacing"/>
-        <w:jc w:val="both"/>
-        <w:rPr>
-          <w:rFonts w:ascii="Calibri" w:hAnsi="Calibri" w:cs="Calibri"/>
-          <w:sz w:val="6"/>
-          <w:szCs w:val="6"/>
+          <w:sz w:val="12"/>
+          <w:szCs w:val="12"/>
         </w:rPr>
       </w:pPr>
     </w:p>
@@ -759,10 +1220,8 @@
         <w:jc w:val="both"/>
         <w:rPr>
           <w:rFonts w:ascii="Calibri" w:hAnsi="Calibri" w:cs="Calibri"/>
-          <w:b/>
-          <w:bCs/>
-          <w:sz w:val="24"/>
-          <w:szCs w:val="24"/>
+          <w:sz w:val="10"/>
+          <w:szCs w:val="10"/>
           <w:u w:val="single"/>
         </w:rPr>
       </w:pPr>
@@ -780,8 +1239,6 @@
       <w:r>
         <w:rPr>
           <w:rFonts w:ascii="Calibri" w:hAnsi="Calibri" w:cs="Calibri"/>
-          <w:b/>
-          <w:bCs/>
           <w:sz w:val="24"/>
           <w:szCs w:val="24"/>
         </w:rPr>
@@ -790,22 +1247,10 @@
       <w:r>
         <w:rPr>
           <w:rFonts w:ascii="Calibri" w:hAnsi="Calibri" w:cs="Calibri"/>
-          <w:b/>
-          <w:bCs/>
-          <w:sz w:val="24"/>
-          <w:szCs w:val="24"/>
-        </w:rPr>
-        <w:t>kaggle</w:t>
-      </w:r>
-      <w:r>
-        <w:rPr>
-          <w:rFonts w:ascii="Calibri" w:hAnsi="Calibri" w:cs="Calibri"/>
-          <w:b/>
-          <w:bCs/>
-          <w:sz w:val="24"/>
-          <w:szCs w:val="24"/>
-        </w:rPr>
-        <w:t>:</w:t>
+          <w:sz w:val="24"/>
+          <w:szCs w:val="24"/>
+        </w:rPr>
+        <w:t>kaggle:</w:t>
       </w:r>
       <w:hyperlink r:id="rId6" w:history="1">
         <w:r>
@@ -825,8 +1270,8 @@
         <w:jc w:val="both"/>
         <w:rPr>
           <w:rFonts w:ascii="Calibri" w:hAnsi="Calibri" w:cs="Calibri"/>
-          <w:sz w:val="24"/>
-          <w:szCs w:val="24"/>
+          <w:sz w:val="6"/>
+          <w:szCs w:val="6"/>
         </w:rPr>
       </w:pPr>
     </w:p>
@@ -836,8 +1281,6 @@
         <w:jc w:val="both"/>
         <w:rPr>
           <w:rFonts w:ascii="Calibri" w:hAnsi="Calibri" w:cs="Calibri"/>
-          <w:b/>
-          <w:bCs/>
           <w:sz w:val="24"/>
           <w:szCs w:val="24"/>
         </w:rPr>
@@ -846,8 +1289,6 @@
       <w:r>
         <w:rPr>
           <w:rFonts w:ascii="Calibri" w:hAnsi="Calibri" w:cs="Calibri"/>
-          <w:b/>
-          <w:bCs/>
           <w:sz w:val="24"/>
           <w:szCs w:val="24"/>
         </w:rPr>
@@ -856,8 +1297,6 @@
       <w:r>
         <w:rPr>
           <w:rFonts w:ascii="Calibri" w:hAnsi="Calibri" w:cs="Calibri"/>
-          <w:b/>
-          <w:bCs/>
           <w:sz w:val="24"/>
           <w:szCs w:val="24"/>
         </w:rPr>
@@ -867,12 +1306,29 @@
       <w:r>
         <w:rPr>
           <w:rFonts w:ascii="Calibri" w:hAnsi="Calibri" w:cs="Calibri"/>
-          <w:b/>
-          <w:bCs/>
           <w:sz w:val="24"/>
           <w:szCs w:val="24"/>
         </w:rPr>
         <w:t xml:space="preserve">: </w:t>
+      </w:r>
+      <w:hyperlink r:id="rId7" w:history="1">
+        <w:r>
+          <w:rPr>
+            <w:rStyle w:val="Hyperlink"/>
+            <w:rFonts w:ascii="Calibri" w:hAnsi="Calibri" w:cs="Calibri"/>
+            <w:sz w:val="24"/>
+            <w:szCs w:val="24"/>
+          </w:rPr>
+          <w:t>https://retailanalyticsplatform.streamlit.app/</w:t>
+        </w:r>
+      </w:hyperlink>
+      <w:r>
+        <w:rPr>
+          <w:rFonts w:ascii="Calibri" w:hAnsi="Calibri" w:cs="Calibri"/>
+          <w:sz w:val="24"/>
+          <w:szCs w:val="24"/>
+        </w:rPr>
+        <w:t xml:space="preserve"> </w:t>
       </w:r>
     </w:p>
     <w:p>
@@ -881,10 +1337,8 @@
         <w:jc w:val="both"/>
         <w:rPr>
           <w:rFonts w:ascii="Calibri" w:hAnsi="Calibri" w:cs="Calibri"/>
-          <w:b/>
-          <w:bCs/>
-          <w:sz w:val="24"/>
-          <w:szCs w:val="24"/>
+          <w:sz w:val="8"/>
+          <w:szCs w:val="8"/>
         </w:rPr>
       </w:pPr>
     </w:p>
@@ -916,6 +1370,17 @@
         </w:rPr>
         <w:t xml:space="preserve">:  </w:t>
       </w:r>
+      <w:hyperlink r:id="rId8" w:history="1">
+        <w:r>
+          <w:rPr>
+            <w:rStyle w:val="Hyperlink"/>
+            <w:rFonts w:ascii="Calibri" w:hAnsi="Calibri" w:cs="Calibri"/>
+            <w:sz w:val="24"/>
+            <w:szCs w:val="24"/>
+          </w:rPr>
+          <w:t>https://github.com/dattaBus-anls/-Retail-Analytics-Platform-.git</w:t>
+        </w:r>
+      </w:hyperlink>
     </w:p>
     <w:p>
       <w:pPr>
@@ -934,6 +1399,17 @@
         <w:jc w:val="both"/>
         <w:rPr>
           <w:rFonts w:ascii="Calibri" w:hAnsi="Calibri" w:cs="Calibri"/>
+          <w:sz w:val="24"/>
+          <w:szCs w:val="24"/>
+        </w:rPr>
+      </w:pPr>
+    </w:p>
+    <w:p>
+      <w:pPr>
+        <w:pStyle w:val="NoSpacing"/>
+        <w:jc w:val="both"/>
+        <w:rPr>
+          <w:rFonts w:ascii="Calibri" w:hAnsi="Calibri" w:cs="Calibri"/>
           <w:b/>
           <w:bCs/>
           <w:sz w:val="24"/>
@@ -952,6 +1428,76 @@
         </w:rPr>
         <w:t xml:space="preserve"> </w:t>
       </w:r>
+    </w:p>
+    <w:p>
+      <w:pPr>
+        <w:pStyle w:val="NoSpacing"/>
+        <w:jc w:val="both"/>
+        <w:rPr>
+          <w:rFonts w:ascii="Calibri" w:hAnsi="Calibri" w:cs="Calibri"/>
+          <w:b/>
+          <w:bCs/>
+          <w:sz w:val="24"/>
+          <w:szCs w:val="24"/>
+          <w:u w:val="single"/>
+        </w:rPr>
+      </w:pPr>
+    </w:p>
+    <w:p>
+      <w:pPr>
+        <w:pStyle w:val="NoSpacing"/>
+        <w:jc w:val="both"/>
+        <w:rPr>
+          <w:rFonts w:ascii="Calibri" w:hAnsi="Calibri" w:cs="Calibri"/>
+          <w:b/>
+          <w:bCs/>
+          <w:sz w:val="24"/>
+          <w:szCs w:val="24"/>
+          <w:u w:val="single"/>
+        </w:rPr>
+      </w:pPr>
+    </w:p>
+    <w:p>
+      <w:pPr>
+        <w:pStyle w:val="NoSpacing"/>
+        <w:jc w:val="both"/>
+        <w:rPr>
+          <w:rFonts w:ascii="Calibri" w:hAnsi="Calibri" w:cs="Calibri"/>
+          <w:b/>
+          <w:bCs/>
+          <w:sz w:val="24"/>
+          <w:szCs w:val="24"/>
+          <w:u w:val="single"/>
+        </w:rPr>
+      </w:pPr>
+    </w:p>
+    <w:p>
+      <w:pPr>
+        <w:pStyle w:val="NoSpacing"/>
+        <w:jc w:val="both"/>
+        <w:rPr>
+          <w:rFonts w:ascii="Calibri" w:hAnsi="Calibri" w:cs="Calibri"/>
+          <w:b/>
+          <w:bCs/>
+          <w:sz w:val="24"/>
+          <w:szCs w:val="24"/>
+          <w:u w:val="single"/>
+        </w:rPr>
+      </w:pPr>
+    </w:p>
+    <w:p>
+      <w:pPr>
+        <w:pStyle w:val="NoSpacing"/>
+        <w:jc w:val="both"/>
+        <w:rPr>
+          <w:rFonts w:ascii="Calibri" w:hAnsi="Calibri" w:cs="Calibri"/>
+          <w:b/>
+          <w:bCs/>
+          <w:sz w:val="24"/>
+          <w:szCs w:val="24"/>
+          <w:u w:val="single"/>
+        </w:rPr>
+      </w:pPr>
     </w:p>
     <w:p>
       <w:pPr>
@@ -1202,6 +1748,17 @@
           <w:u w:val="single"/>
         </w:rPr>
       </w:pPr>
+      <w:r>
+        <w:rPr>
+          <w:rFonts w:ascii="Calibri" w:hAnsi="Calibri" w:cs="Calibri"/>
+          <w:b/>
+          <w:bCs/>
+          <w:sz w:val="24"/>
+          <w:szCs w:val="24"/>
+          <w:u w:val="single"/>
+        </w:rPr>
+        <w:t>customer_segmentation_cluster_analysis.png</w:t>
+      </w:r>
     </w:p>
     <w:p>
       <w:pPr>
@@ -1223,6 +1780,80 @@
         <w:jc w:val="both"/>
         <w:rPr>
           <w:rFonts w:ascii="Calibri" w:hAnsi="Calibri" w:cs="Calibri"/>
+          <w:noProof/>
+        </w:rPr>
+      </w:pPr>
+      <w:r>
+        <w:rPr>
+          <w:rFonts w:ascii="Calibri" w:hAnsi="Calibri" w:cs="Calibri"/>
+          <w:noProof/>
+        </w:rPr>
+        <w:drawing>
+          <wp:inline distT="0" distB="0" distL="0" distR="0" wp14:anchorId="2E12E923" wp14:editId="3288F8BC">
+            <wp:extent cx="5486400" cy="2847340"/>
+            <wp:effectExtent l="0" t="0" r="0" b="0"/>
+            <wp:docPr id="1842002185" name="Picture 5" descr="A group of graphs and charts&#10;&#10;AI-generated content may be incorrect."/>
+            <wp:cNvGraphicFramePr>
+              <a:graphicFrameLocks xmlns:a="http://schemas.openxmlformats.org/drawingml/2006/main" noChangeAspect="1"/>
+            </wp:cNvGraphicFramePr>
+            <a:graphic xmlns:a="http://schemas.openxmlformats.org/drawingml/2006/main">
+              <a:graphicData uri="http://schemas.openxmlformats.org/drawingml/2006/picture">
+                <pic:pic xmlns:pic="http://schemas.openxmlformats.org/drawingml/2006/picture">
+                  <pic:nvPicPr>
+                    <pic:cNvPr id="1842002185" name="Picture 5" descr="A group of graphs and charts&#10;&#10;AI-generated content may be incorrect."/>
+                    <pic:cNvPicPr>
+                      <a:picLocks noChangeAspect="1" noChangeArrowheads="1"/>
+                    </pic:cNvPicPr>
+                  </pic:nvPicPr>
+                  <pic:blipFill>
+                    <a:blip r:embed="rId9">
+                      <a:extLst>
+                        <a:ext uri="{28A0092B-C50C-407E-A947-70E740481C1C}">
+                          <a14:useLocalDpi xmlns:a14="http://schemas.microsoft.com/office/drawing/2010/main" val="0"/>
+                        </a:ext>
+                      </a:extLst>
+                    </a:blip>
+                    <a:srcRect/>
+                    <a:stretch>
+                      <a:fillRect/>
+                    </a:stretch>
+                  </pic:blipFill>
+                  <pic:spPr bwMode="auto">
+                    <a:xfrm>
+                      <a:off x="0" y="0"/>
+                      <a:ext cx="5486400" cy="2847340"/>
+                    </a:xfrm>
+                    <a:prstGeom prst="rect">
+                      <a:avLst/>
+                    </a:prstGeom>
+                    <a:noFill/>
+                    <a:ln>
+                      <a:noFill/>
+                    </a:ln>
+                  </pic:spPr>
+                </pic:pic>
+              </a:graphicData>
+            </a:graphic>
+          </wp:inline>
+        </w:drawing>
+      </w:r>
+    </w:p>
+    <w:p>
+      <w:pPr>
+        <w:pStyle w:val="NoSpacing"/>
+        <w:jc w:val="both"/>
+        <w:rPr>
+          <w:rFonts w:ascii="Calibri" w:hAnsi="Calibri" w:cs="Calibri"/>
+          <w:noProof/>
+        </w:rPr>
+      </w:pPr>
+    </w:p>
+    <w:p>
+      <w:pPr>
+        <w:pStyle w:val="NoSpacing"/>
+        <w:jc w:val="both"/>
+        <w:rPr>
+          <w:rFonts w:ascii="Calibri" w:hAnsi="Calibri" w:cs="Calibri"/>
           <w:b/>
           <w:bCs/>
           <w:sz w:val="24"/>
@@ -1230,6 +1861,17 @@
           <w:u w:val="single"/>
         </w:rPr>
       </w:pPr>
+      <w:r>
+        <w:rPr>
+          <w:rFonts w:ascii="Calibri" w:hAnsi="Calibri" w:cs="Calibri"/>
+          <w:b/>
+          <w:bCs/>
+          <w:sz w:val="24"/>
+          <w:szCs w:val="24"/>
+          <w:u w:val="single"/>
+        </w:rPr>
+        <w:t>customer_segmentation_methods_comparison.png</w:t>
+      </w:r>
     </w:p>
     <w:p>
       <w:pPr>
@@ -1261,13 +1903,411 @@
       <w:r>
         <w:rPr>
           <w:rFonts w:ascii="Calibri" w:hAnsi="Calibri" w:cs="Calibri"/>
+          <w:noProof/>
+        </w:rPr>
+        <w:drawing>
+          <wp:inline distT="0" distB="0" distL="0" distR="0" wp14:anchorId="2623F370" wp14:editId="6EEA427F">
+            <wp:extent cx="5486400" cy="2137410"/>
+            <wp:effectExtent l="0" t="0" r="0" b="0"/>
+            <wp:docPr id="906955035" name="Picture 6" descr="A group of colored dots&#10;&#10;AI-generated content may be incorrect."/>
+            <wp:cNvGraphicFramePr>
+              <a:graphicFrameLocks xmlns:a="http://schemas.openxmlformats.org/drawingml/2006/main" noChangeAspect="1"/>
+            </wp:cNvGraphicFramePr>
+            <a:graphic xmlns:a="http://schemas.openxmlformats.org/drawingml/2006/main">
+              <a:graphicData uri="http://schemas.openxmlformats.org/drawingml/2006/picture">
+                <pic:pic xmlns:pic="http://schemas.openxmlformats.org/drawingml/2006/picture">
+                  <pic:nvPicPr>
+                    <pic:cNvPr id="906955035" name="Picture 6" descr="A group of colored dots&#10;&#10;AI-generated content may be incorrect."/>
+                    <pic:cNvPicPr>
+                      <a:picLocks noChangeAspect="1" noChangeArrowheads="1"/>
+                    </pic:cNvPicPr>
+                  </pic:nvPicPr>
+                  <pic:blipFill>
+                    <a:blip r:embed="rId10">
+                      <a:extLst>
+                        <a:ext uri="{28A0092B-C50C-407E-A947-70E740481C1C}">
+                          <a14:useLocalDpi xmlns:a14="http://schemas.microsoft.com/office/drawing/2010/main" val="0"/>
+                        </a:ext>
+                      </a:extLst>
+                    </a:blip>
+                    <a:srcRect/>
+                    <a:stretch>
+                      <a:fillRect/>
+                    </a:stretch>
+                  </pic:blipFill>
+                  <pic:spPr bwMode="auto">
+                    <a:xfrm>
+                      <a:off x="0" y="0"/>
+                      <a:ext cx="5486400" cy="2137410"/>
+                    </a:xfrm>
+                    <a:prstGeom prst="rect">
+                      <a:avLst/>
+                    </a:prstGeom>
+                    <a:noFill/>
+                    <a:ln>
+                      <a:noFill/>
+                    </a:ln>
+                  </pic:spPr>
+                </pic:pic>
+              </a:graphicData>
+            </a:graphic>
+          </wp:inline>
+        </w:drawing>
+      </w:r>
+    </w:p>
+    <w:p>
+      <w:pPr>
+        <w:pStyle w:val="NoSpacing"/>
+        <w:jc w:val="both"/>
+        <w:rPr>
+          <w:rFonts w:ascii="Calibri" w:hAnsi="Calibri" w:cs="Calibri"/>
           <w:b/>
           <w:bCs/>
           <w:sz w:val="24"/>
           <w:szCs w:val="24"/>
           <w:u w:val="single"/>
         </w:rPr>
-        <w:t xml:space="preserve"> </w:t>
+      </w:pPr>
+    </w:p>
+    <w:p>
+      <w:pPr>
+        <w:pStyle w:val="NoSpacing"/>
+        <w:jc w:val="both"/>
+        <w:rPr>
+          <w:rFonts w:ascii="Calibri" w:hAnsi="Calibri" w:cs="Calibri"/>
+          <w:b/>
+          <w:bCs/>
+          <w:sz w:val="24"/>
+          <w:szCs w:val="24"/>
+          <w:u w:val="single"/>
+        </w:rPr>
+      </w:pPr>
+    </w:p>
+    <w:p>
+      <w:pPr>
+        <w:pStyle w:val="NoSpacing"/>
+        <w:jc w:val="both"/>
+        <w:rPr>
+          <w:rFonts w:ascii="Calibri" w:hAnsi="Calibri" w:cs="Calibri"/>
+          <w:b/>
+          <w:bCs/>
+          <w:sz w:val="24"/>
+          <w:szCs w:val="24"/>
+          <w:u w:val="single"/>
+        </w:rPr>
+      </w:pPr>
+    </w:p>
+    <w:p>
+      <w:pPr>
+        <w:pStyle w:val="NoSpacing"/>
+        <w:jc w:val="both"/>
+        <w:rPr>
+          <w:rFonts w:ascii="Calibri" w:hAnsi="Calibri" w:cs="Calibri"/>
+          <w:b/>
+          <w:bCs/>
+          <w:sz w:val="24"/>
+          <w:szCs w:val="24"/>
+          <w:u w:val="single"/>
+        </w:rPr>
+      </w:pPr>
+    </w:p>
+    <w:p>
+      <w:pPr>
+        <w:pStyle w:val="NoSpacing"/>
+        <w:jc w:val="both"/>
+        <w:rPr>
+          <w:rFonts w:ascii="Calibri" w:hAnsi="Calibri" w:cs="Calibri"/>
+          <w:b/>
+          <w:bCs/>
+          <w:sz w:val="24"/>
+          <w:szCs w:val="24"/>
+          <w:u w:val="single"/>
+        </w:rPr>
+      </w:pPr>
+    </w:p>
+    <w:p>
+      <w:pPr>
+        <w:pStyle w:val="NoSpacing"/>
+        <w:jc w:val="both"/>
+        <w:rPr>
+          <w:rFonts w:ascii="Calibri" w:hAnsi="Calibri" w:cs="Calibri"/>
+          <w:b/>
+          <w:bCs/>
+          <w:sz w:val="24"/>
+          <w:szCs w:val="24"/>
+          <w:u w:val="single"/>
+        </w:rPr>
+      </w:pPr>
+    </w:p>
+    <w:p>
+      <w:pPr>
+        <w:pStyle w:val="NoSpacing"/>
+        <w:jc w:val="both"/>
+        <w:rPr>
+          <w:rFonts w:ascii="Calibri" w:hAnsi="Calibri" w:cs="Calibri"/>
+          <w:b/>
+          <w:bCs/>
+          <w:sz w:val="24"/>
+          <w:szCs w:val="24"/>
+          <w:u w:val="single"/>
+        </w:rPr>
+      </w:pPr>
+    </w:p>
+    <w:p>
+      <w:pPr>
+        <w:pStyle w:val="NoSpacing"/>
+        <w:jc w:val="both"/>
+        <w:rPr>
+          <w:rFonts w:ascii="Calibri" w:hAnsi="Calibri" w:cs="Calibri"/>
+          <w:b/>
+          <w:bCs/>
+          <w:sz w:val="24"/>
+          <w:szCs w:val="24"/>
+          <w:u w:val="single"/>
+        </w:rPr>
+      </w:pPr>
+    </w:p>
+    <w:p>
+      <w:pPr>
+        <w:pStyle w:val="NoSpacing"/>
+        <w:jc w:val="both"/>
+        <w:rPr>
+          <w:rFonts w:ascii="Calibri" w:hAnsi="Calibri" w:cs="Calibri"/>
+          <w:b/>
+          <w:bCs/>
+          <w:sz w:val="24"/>
+          <w:szCs w:val="24"/>
+          <w:u w:val="single"/>
+        </w:rPr>
+      </w:pPr>
+    </w:p>
+    <w:p>
+      <w:pPr>
+        <w:pStyle w:val="NoSpacing"/>
+        <w:jc w:val="both"/>
+        <w:rPr>
+          <w:rFonts w:ascii="Calibri" w:hAnsi="Calibri" w:cs="Calibri"/>
+          <w:b/>
+          <w:bCs/>
+          <w:sz w:val="24"/>
+          <w:szCs w:val="24"/>
+          <w:u w:val="single"/>
+        </w:rPr>
+      </w:pPr>
+      <w:r>
+        <w:rPr>
+          <w:rFonts w:ascii="Calibri" w:hAnsi="Calibri" w:cs="Calibri"/>
+          <w:b/>
+          <w:bCs/>
+          <w:sz w:val="24"/>
+          <w:szCs w:val="24"/>
+          <w:u w:val="single"/>
+        </w:rPr>
+        <w:lastRenderedPageBreak/>
+        <w:t>market_basket_analysis_association_rules_summary.png</w:t>
+      </w:r>
+    </w:p>
+    <w:p>
+      <w:pPr>
+        <w:pStyle w:val="NoSpacing"/>
+        <w:jc w:val="both"/>
+        <w:rPr>
+          <w:rFonts w:ascii="Calibri" w:hAnsi="Calibri" w:cs="Calibri"/>
+          <w:b/>
+          <w:bCs/>
+          <w:sz w:val="24"/>
+          <w:szCs w:val="24"/>
+          <w:u w:val="single"/>
+        </w:rPr>
+      </w:pPr>
+    </w:p>
+    <w:p>
+      <w:pPr>
+        <w:pStyle w:val="NoSpacing"/>
+        <w:jc w:val="both"/>
+        <w:rPr>
+          <w:rFonts w:ascii="Calibri" w:hAnsi="Calibri" w:cs="Calibri"/>
+          <w:b/>
+          <w:bCs/>
+          <w:sz w:val="24"/>
+          <w:szCs w:val="24"/>
+          <w:u w:val="single"/>
+        </w:rPr>
+      </w:pPr>
+      <w:r>
+        <w:rPr>
+          <w:rFonts w:ascii="Calibri" w:hAnsi="Calibri" w:cs="Calibri"/>
+          <w:noProof/>
+        </w:rPr>
+        <w:drawing>
+          <wp:inline distT="0" distB="0" distL="0" distR="0" wp14:anchorId="31FE53DB" wp14:editId="2B173B60">
+            <wp:extent cx="5486400" cy="2847340"/>
+            <wp:effectExtent l="0" t="0" r="0" b="0"/>
+            <wp:docPr id="597564992" name="Picture 7" descr="A screenshot of a graph&#10;&#10;AI-generated content may be incorrect."/>
+            <wp:cNvGraphicFramePr>
+              <a:graphicFrameLocks xmlns:a="http://schemas.openxmlformats.org/drawingml/2006/main" noChangeAspect="1"/>
+            </wp:cNvGraphicFramePr>
+            <a:graphic xmlns:a="http://schemas.openxmlformats.org/drawingml/2006/main">
+              <a:graphicData uri="http://schemas.openxmlformats.org/drawingml/2006/picture">
+                <pic:pic xmlns:pic="http://schemas.openxmlformats.org/drawingml/2006/picture">
+                  <pic:nvPicPr>
+                    <pic:cNvPr id="597564992" name="Picture 7" descr="A screenshot of a graph&#10;&#10;AI-generated content may be incorrect."/>
+                    <pic:cNvPicPr>
+                      <a:picLocks noChangeAspect="1" noChangeArrowheads="1"/>
+                    </pic:cNvPicPr>
+                  </pic:nvPicPr>
+                  <pic:blipFill>
+                    <a:blip r:embed="rId11">
+                      <a:extLst>
+                        <a:ext uri="{28A0092B-C50C-407E-A947-70E740481C1C}">
+                          <a14:useLocalDpi xmlns:a14="http://schemas.microsoft.com/office/drawing/2010/main" val="0"/>
+                        </a:ext>
+                      </a:extLst>
+                    </a:blip>
+                    <a:srcRect/>
+                    <a:stretch>
+                      <a:fillRect/>
+                    </a:stretch>
+                  </pic:blipFill>
+                  <pic:spPr bwMode="auto">
+                    <a:xfrm>
+                      <a:off x="0" y="0"/>
+                      <a:ext cx="5486400" cy="2847340"/>
+                    </a:xfrm>
+                    <a:prstGeom prst="rect">
+                      <a:avLst/>
+                    </a:prstGeom>
+                    <a:noFill/>
+                    <a:ln>
+                      <a:noFill/>
+                    </a:ln>
+                  </pic:spPr>
+                </pic:pic>
+              </a:graphicData>
+            </a:graphic>
+          </wp:inline>
+        </w:drawing>
+      </w:r>
+    </w:p>
+    <w:p>
+      <w:pPr>
+        <w:pStyle w:val="NoSpacing"/>
+        <w:jc w:val="both"/>
+        <w:rPr>
+          <w:rFonts w:ascii="Calibri" w:hAnsi="Calibri" w:cs="Calibri"/>
+          <w:b/>
+          <w:bCs/>
+          <w:sz w:val="24"/>
+          <w:szCs w:val="24"/>
+          <w:u w:val="single"/>
+        </w:rPr>
+      </w:pPr>
+    </w:p>
+    <w:p>
+      <w:pPr>
+        <w:pStyle w:val="NoSpacing"/>
+        <w:jc w:val="both"/>
+        <w:rPr>
+          <w:rFonts w:ascii="Calibri" w:hAnsi="Calibri" w:cs="Calibri"/>
+          <w:b/>
+          <w:bCs/>
+          <w:sz w:val="24"/>
+          <w:szCs w:val="24"/>
+          <w:u w:val="single"/>
+        </w:rPr>
+      </w:pPr>
+      <w:r>
+        <w:rPr>
+          <w:rFonts w:ascii="Calibri" w:hAnsi="Calibri" w:cs="Calibri"/>
+          <w:b/>
+          <w:bCs/>
+          <w:sz w:val="24"/>
+          <w:szCs w:val="24"/>
+          <w:u w:val="single"/>
+        </w:rPr>
+        <w:t>superstore_cluster_evaluation_metrics.png</w:t>
+      </w:r>
+    </w:p>
+    <w:p>
+      <w:pPr>
+        <w:pStyle w:val="NoSpacing"/>
+        <w:jc w:val="both"/>
+        <w:rPr>
+          <w:rFonts w:ascii="Calibri" w:hAnsi="Calibri" w:cs="Calibri"/>
+          <w:b/>
+          <w:bCs/>
+          <w:sz w:val="24"/>
+          <w:szCs w:val="24"/>
+          <w:u w:val="single"/>
+        </w:rPr>
+      </w:pPr>
+    </w:p>
+    <w:p>
+      <w:pPr>
+        <w:pStyle w:val="NoSpacing"/>
+        <w:jc w:val="both"/>
+        <w:rPr>
+          <w:rFonts w:ascii="Calibri" w:hAnsi="Calibri" w:cs="Calibri"/>
+          <w:b/>
+          <w:bCs/>
+          <w:sz w:val="24"/>
+          <w:szCs w:val="24"/>
+          <w:u w:val="single"/>
+        </w:rPr>
+      </w:pPr>
+      <w:r>
+        <w:rPr>
+          <w:rFonts w:ascii="Calibri" w:hAnsi="Calibri" w:cs="Calibri"/>
+          <w:noProof/>
+        </w:rPr>
+        <w:drawing>
+          <wp:inline distT="0" distB="0" distL="0" distR="0" wp14:anchorId="10EB4477" wp14:editId="2ED07FD7">
+            <wp:extent cx="5486400" cy="2847340"/>
+            <wp:effectExtent l="0" t="0" r="0" b="0"/>
+            <wp:docPr id="141255450" name="Picture 8" descr="A group of graphs showing different types of data&#10;&#10;AI-generated content may be incorrect."/>
+            <wp:cNvGraphicFramePr>
+              <a:graphicFrameLocks xmlns:a="http://schemas.openxmlformats.org/drawingml/2006/main" noChangeAspect="1"/>
+            </wp:cNvGraphicFramePr>
+            <a:graphic xmlns:a="http://schemas.openxmlformats.org/drawingml/2006/main">
+              <a:graphicData uri="http://schemas.openxmlformats.org/drawingml/2006/picture">
+                <pic:pic xmlns:pic="http://schemas.openxmlformats.org/drawingml/2006/picture">
+                  <pic:nvPicPr>
+                    <pic:cNvPr id="141255450" name="Picture 8" descr="A group of graphs showing different types of data&#10;&#10;AI-generated content may be incorrect."/>
+                    <pic:cNvPicPr>
+                      <a:picLocks noChangeAspect="1" noChangeArrowheads="1"/>
+                    </pic:cNvPicPr>
+                  </pic:nvPicPr>
+                  <pic:blipFill>
+                    <a:blip r:embed="rId12">
+                      <a:extLst>
+                        <a:ext uri="{28A0092B-C50C-407E-A947-70E740481C1C}">
+                          <a14:useLocalDpi xmlns:a14="http://schemas.microsoft.com/office/drawing/2010/main" val="0"/>
+                        </a:ext>
+                      </a:extLst>
+                    </a:blip>
+                    <a:srcRect/>
+                    <a:stretch>
+                      <a:fillRect/>
+                    </a:stretch>
+                  </pic:blipFill>
+                  <pic:spPr bwMode="auto">
+                    <a:xfrm>
+                      <a:off x="0" y="0"/>
+                      <a:ext cx="5486400" cy="2847340"/>
+                    </a:xfrm>
+                    <a:prstGeom prst="rect">
+                      <a:avLst/>
+                    </a:prstGeom>
+                    <a:noFill/>
+                    <a:ln>
+                      <a:noFill/>
+                    </a:ln>
+                  </pic:spPr>
+                </pic:pic>
+              </a:graphicData>
+            </a:graphic>
+          </wp:inline>
+        </w:drawing>
       </w:r>
     </w:p>
     <w:sectPr>

</xml_diff>